<commit_message>
Implemented feedback from appellate version of program, added review sections
</commit_message>
<xml_diff>
--- a/docassemble/EFilingExemptionSupremeCourt/data/templates/efiling_exemption_supreme_instructions.docx
+++ b/docassemble/EFilingExemptionSupremeCourt/data/templates/efiling_exemption_supreme_instructions.docx
@@ -99,29 +99,7 @@
           <w:sz w:val="40"/>
           <w:szCs w:val="40"/>
         </w:rPr>
-        <w:t>(</w:t>
-      </w:r>
-      <w:r>
-        <w:rPr>
-          <w:rFonts w:ascii="Muli" w:hAnsi="Muli"/>
-          <w:b/>
-          <w:bCs/>
-          <w:sz w:val="40"/>
-          <w:szCs w:val="40"/>
-        </w:rPr>
-        <w:t>Supreme</w:t>
-      </w:r>
-      <w:bookmarkStart w:id="0" w:name="_GoBack"/>
-      <w:bookmarkEnd w:id="0"/>
-      <w:r>
-        <w:rPr>
-          <w:rFonts w:ascii="Muli" w:hAnsi="Muli"/>
-          <w:b/>
-          <w:bCs/>
-          <w:sz w:val="40"/>
-          <w:szCs w:val="40"/>
-        </w:rPr>
-        <w:t xml:space="preserve"> Court)</w:t>
+        <w:t>(Supreme Court)</w:t>
       </w:r>
     </w:p>
     <w:p>
@@ -741,15 +719,31 @@
                 <w:sz w:val="28"/>
                 <w:szCs w:val="28"/>
               </w:rPr>
-              <w:t>supreme clerk</w:t>
-            </w:r>
-            <w:r>
-              <w:rPr>
-                <w:rFonts w:ascii="Muli" w:hAnsi="Muli"/>
-                <w:sz w:val="28"/>
-                <w:szCs w:val="28"/>
-              </w:rPr>
-              <w:t>.</w:t>
+              <w:t>S</w:t>
+            </w:r>
+            <w:r>
+              <w:rPr>
+                <w:rFonts w:ascii="Muli" w:hAnsi="Muli"/>
+                <w:sz w:val="28"/>
+                <w:szCs w:val="28"/>
+              </w:rPr>
+              <w:t>upreme</w:t>
+            </w:r>
+            <w:r>
+              <w:rPr>
+                <w:rFonts w:ascii="Muli" w:hAnsi="Muli"/>
+                <w:sz w:val="28"/>
+                <w:szCs w:val="28"/>
+              </w:rPr>
+              <w:t xml:space="preserve"> Court</w:t>
+            </w:r>
+            <w:r>
+              <w:rPr>
+                <w:rFonts w:ascii="Muli" w:hAnsi="Muli"/>
+                <w:sz w:val="28"/>
+                <w:szCs w:val="28"/>
+              </w:rPr>
+              <w:t xml:space="preserve"> clerk.</w:t>
             </w:r>
           </w:p>
         </w:tc>
@@ -834,7 +828,7 @@
           <w:sz w:val="28"/>
           <w:szCs w:val="28"/>
         </w:rPr>
-        <w:t xml:space="preserve">the </w:t>
+        <w:t>the S</w:t>
       </w:r>
       <w:r>
         <w:rPr>
@@ -844,7 +838,7 @@
           <w:sz w:val="28"/>
           <w:szCs w:val="28"/>
         </w:rPr>
-        <w:t>supreme c</w:t>
+        <w:t>upreme</w:t>
       </w:r>
       <w:r>
         <w:rPr>
@@ -854,7 +848,19 @@
           <w:sz w:val="28"/>
           <w:szCs w:val="28"/>
         </w:rPr>
-        <w:t>lerk.</w:t>
+        <w:t xml:space="preserve"> Court</w:t>
+      </w:r>
+      <w:bookmarkStart w:id="0" w:name="_GoBack"/>
+      <w:bookmarkEnd w:id="0"/>
+      <w:r>
+        <w:rPr>
+          <w:rFonts w:ascii="Muli" w:hAnsi="Muli"/>
+          <w:b/>
+          <w:bCs/>
+          <w:sz w:val="28"/>
+          <w:szCs w:val="28"/>
+        </w:rPr>
+        <w:t xml:space="preserve"> clerk.</w:t>
       </w:r>
     </w:p>
     <w:p/>

</xml_diff>

<commit_message>
updated forms interview standards
</commit_message>
<xml_diff>
--- a/docassemble/EFilingExemptionSupremeCourt/data/templates/efiling_exemption_supreme_instructions.docx
+++ b/docassemble/EFilingExemptionSupremeCourt/data/templates/efiling_exemption_supreme_instructions.docx
@@ -1,6 +1,6 @@
 
 <file path=word/document.xml><?xml version="1.0" encoding="utf-8"?>
-<w:document xmlns:wpc="http://schemas.microsoft.com/office/word/2010/wordprocessingCanvas" xmlns:cx="http://schemas.microsoft.com/office/drawing/2014/chartex" xmlns:mc="http://schemas.openxmlformats.org/markup-compatibility/2006" xmlns:o="urn:schemas-microsoft-com:office:office" xmlns:r="http://schemas.openxmlformats.org/officeDocument/2006/relationships" xmlns:m="http://schemas.openxmlformats.org/officeDocument/2006/math" xmlns:v="urn:schemas-microsoft-com:vml" xmlns:wp14="http://schemas.microsoft.com/office/word/2010/wordprocessingDrawing" xmlns:wp="http://schemas.openxmlformats.org/drawingml/2006/wordprocessingDrawing" xmlns:w10="urn:schemas-microsoft-com:office:word" xmlns:w="http://schemas.openxmlformats.org/wordprocessingml/2006/main" xmlns:w14="http://schemas.microsoft.com/office/word/2010/wordml" xmlns:w15="http://schemas.microsoft.com/office/word/2012/wordml" xmlns:w16se="http://schemas.microsoft.com/office/word/2015/wordml/symex" xmlns:wpg="http://schemas.microsoft.com/office/word/2010/wordprocessingGroup" xmlns:wpi="http://schemas.microsoft.com/office/word/2010/wordprocessingInk" xmlns:wne="http://schemas.microsoft.com/office/word/2006/wordml" xmlns:wps="http://schemas.microsoft.com/office/word/2010/wordprocessingShape" mc:Ignorable="w14 w15 w16se wp14">
+<w:document xmlns:wpc="http://schemas.microsoft.com/office/word/2010/wordprocessingCanvas" xmlns:cx="http://schemas.microsoft.com/office/drawing/2014/chartex" xmlns:cx1="http://schemas.microsoft.com/office/drawing/2015/9/8/chartex" xmlns:cx2="http://schemas.microsoft.com/office/drawing/2015/10/21/chartex" xmlns:cx3="http://schemas.microsoft.com/office/drawing/2016/5/9/chartex" xmlns:cx4="http://schemas.microsoft.com/office/drawing/2016/5/10/chartex" xmlns:cx5="http://schemas.microsoft.com/office/drawing/2016/5/11/chartex" xmlns:cx6="http://schemas.microsoft.com/office/drawing/2016/5/12/chartex" xmlns:cx7="http://schemas.microsoft.com/office/drawing/2016/5/13/chartex" xmlns:cx8="http://schemas.microsoft.com/office/drawing/2016/5/14/chartex" xmlns:mc="http://schemas.openxmlformats.org/markup-compatibility/2006" xmlns:aink="http://schemas.microsoft.com/office/drawing/2016/ink" xmlns:am3d="http://schemas.microsoft.com/office/drawing/2017/model3d" xmlns:o="urn:schemas-microsoft-com:office:office" xmlns:oel="http://schemas.microsoft.com/office/2019/extlst" xmlns:r="http://schemas.openxmlformats.org/officeDocument/2006/relationships" xmlns:m="http://schemas.openxmlformats.org/officeDocument/2006/math" xmlns:v="urn:schemas-microsoft-com:vml" xmlns:wp14="http://schemas.microsoft.com/office/word/2010/wordprocessingDrawing" xmlns:wp="http://schemas.openxmlformats.org/drawingml/2006/wordprocessingDrawing" xmlns:w10="urn:schemas-microsoft-com:office:word" xmlns:w="http://schemas.openxmlformats.org/wordprocessingml/2006/main" xmlns:w14="http://schemas.microsoft.com/office/word/2010/wordml" xmlns:w15="http://schemas.microsoft.com/office/word/2012/wordml" xmlns:w16cex="http://schemas.microsoft.com/office/word/2018/wordml/cex" xmlns:w16cid="http://schemas.microsoft.com/office/word/2016/wordml/cid" xmlns:w16="http://schemas.microsoft.com/office/word/2018/wordml" xmlns:w16du="http://schemas.microsoft.com/office/word/2023/wordml/word16du" xmlns:w16sdtdh="http://schemas.microsoft.com/office/word/2020/wordml/sdtdatahash" xmlns:w16sdtfl="http://schemas.microsoft.com/office/word/2024/wordml/sdtformatlock" xmlns:w16se="http://schemas.microsoft.com/office/word/2015/wordml/symex" xmlns:wpg="http://schemas.microsoft.com/office/word/2010/wordprocessingGroup" xmlns:wpi="http://schemas.microsoft.com/office/word/2010/wordprocessingInk" xmlns:wne="http://schemas.microsoft.com/office/word/2006/wordml" xmlns:wps="http://schemas.microsoft.com/office/word/2010/wordprocessingShape" mc:Ignorable="w14 w15 w16se w16cid w16 w16cex w16sdtdh w16sdtfl w16du wp14">
   <w:body>
     <w:p>
       <w:pPr>
@@ -15,24 +15,23 @@
       </w:pPr>
       <w:r>
         <w:rPr>
-          <w:rFonts w:ascii="Muli" w:hAnsi="Muli"/>
           <w:noProof/>
           <w:sz w:val="24"/>
           <w:szCs w:val="24"/>
         </w:rPr>
         <w:drawing>
-          <wp:anchor distT="0" distB="0" distL="114300" distR="114300" simplePos="0" relativeHeight="251659264" behindDoc="1" locked="0" layoutInCell="1" allowOverlap="1" wp14:anchorId="3D5B3AE8" wp14:editId="6FEFB942">
+          <wp:anchor distT="0" distB="0" distL="114300" distR="114300" simplePos="0" relativeHeight="251659264" behindDoc="1" locked="0" layoutInCell="1" allowOverlap="1" wp14:anchorId="7FC8A342" wp14:editId="41A31BB7">
             <wp:simplePos x="0" y="0"/>
-            <wp:positionH relativeFrom="column">
-              <wp:posOffset>5038725</wp:posOffset>
+            <wp:positionH relativeFrom="margin">
+              <wp:align>right</wp:align>
             </wp:positionH>
             <wp:positionV relativeFrom="paragraph">
-              <wp:posOffset>-167640</wp:posOffset>
+              <wp:posOffset>9525</wp:posOffset>
             </wp:positionV>
-            <wp:extent cx="1143000" cy="1143000"/>
-            <wp:effectExtent l="0" t="0" r="0" b="0"/>
+            <wp:extent cx="1385174" cy="715857"/>
+            <wp:effectExtent l="0" t="0" r="5715" b="8255"/>
             <wp:wrapNone/>
-            <wp:docPr id="1" name="Picture 1"/>
+            <wp:docPr id="1" name="Picture 1" descr="A blue and grey triangle with a black background&#10;&#10;AI-generated content may be incorrect."/>
             <wp:cNvGraphicFramePr>
               <a:graphicFrameLocks xmlns:a="http://schemas.openxmlformats.org/drawingml/2006/main" noChangeAspect="1"/>
             </wp:cNvGraphicFramePr>
@@ -40,11 +39,11 @@
               <a:graphicData uri="http://schemas.openxmlformats.org/drawingml/2006/picture">
                 <pic:pic xmlns:pic="http://schemas.openxmlformats.org/drawingml/2006/picture">
                   <pic:nvPicPr>
-                    <pic:cNvPr id="1" name="Picture 1"/>
+                    <pic:cNvPr id="1" name="Picture 1" descr="A blue and grey triangle with a black background&#10;&#10;AI-generated content may be incorrect."/>
                     <pic:cNvPicPr/>
                   </pic:nvPicPr>
                   <pic:blipFill>
-                    <a:blip r:embed="rId5">
+                    <a:blip r:embed="rId7" cstate="print">
                       <a:extLst>
                         <a:ext uri="{28A0092B-C50C-407E-A947-70E740481C1C}">
                           <a14:useLocalDpi xmlns:a14="http://schemas.microsoft.com/office/drawing/2010/main" val="0"/>
@@ -58,7 +57,7 @@
                   <pic:spPr>
                     <a:xfrm>
                       <a:off x="0" y="0"/>
-                      <a:ext cx="1143000" cy="1143000"/>
+                      <a:ext cx="1385174" cy="715857"/>
                     </a:xfrm>
                     <a:prstGeom prst="rect">
                       <a:avLst/>
@@ -67,6 +66,12 @@
                 </pic:pic>
               </a:graphicData>
             </a:graphic>
+            <wp14:sizeRelH relativeFrom="margin">
+              <wp14:pctWidth>0</wp14:pctWidth>
+            </wp14:sizeRelH>
+            <wp14:sizeRelV relativeFrom="margin">
+              <wp14:pctHeight>0</wp14:pctHeight>
+            </wp14:sizeRelV>
           </wp:anchor>
         </w:drawing>
       </w:r>
@@ -213,7 +218,7 @@
                 <w:szCs w:val="28"/>
               </w:rPr>
               <w:drawing>
-                <wp:inline distT="0" distB="0" distL="0" distR="0" wp14:anchorId="5AA31728" wp14:editId="3DBC2EE0">
+                <wp:inline distT="0" distB="0" distL="0" distR="0" wp14:anchorId="7206FFDB" wp14:editId="119264A8">
                   <wp:extent cx="914400" cy="914400"/>
                   <wp:effectExtent l="0" t="0" r="0" b="0"/>
                   <wp:docPr id="2" name="Picture 2"/>
@@ -225,271 +230,6 @@
                       <pic:pic xmlns:pic="http://schemas.openxmlformats.org/drawingml/2006/picture">
                         <pic:nvPicPr>
                           <pic:cNvPr id="2" name="Picture 2"/>
-                          <pic:cNvPicPr/>
-                        </pic:nvPicPr>
-                        <pic:blipFill>
-                          <a:blip r:embed="rId6">
-                            <a:extLst>
-                              <a:ext uri="{28A0092B-C50C-407E-A947-70E740481C1C}">
-                                <a14:useLocalDpi xmlns:a14="http://schemas.microsoft.com/office/drawing/2010/main" val="0"/>
-                              </a:ext>
-                            </a:extLst>
-                          </a:blip>
-                          <a:stretch>
-                            <a:fillRect/>
-                          </a:stretch>
-                        </pic:blipFill>
-                        <pic:spPr>
-                          <a:xfrm>
-                            <a:off x="0" y="0"/>
-                            <a:ext cx="914400" cy="914400"/>
-                          </a:xfrm>
-                          <a:prstGeom prst="rect">
-                            <a:avLst/>
-                          </a:prstGeom>
-                        </pic:spPr>
-                      </pic:pic>
-                    </a:graphicData>
-                  </a:graphic>
-                </wp:inline>
-              </w:drawing>
-            </w:r>
-          </w:p>
-          <w:p>
-            <w:pPr>
-              <w:rPr>
-                <w:rFonts w:ascii="Muli" w:hAnsi="Muli"/>
-                <w:sz w:val="16"/>
-                <w:szCs w:val="16"/>
-              </w:rPr>
-            </w:pPr>
-            <w:r>
-              <w:rPr>
-                <w:rFonts w:ascii="Muli" w:hAnsi="Muli"/>
-                <w:sz w:val="16"/>
-                <w:szCs w:val="16"/>
-              </w:rPr>
-              <w:t xml:space="preserve"> </w:t>
-            </w:r>
-          </w:p>
-        </w:tc>
-        <w:tc>
-          <w:tcPr>
-            <w:tcW w:w="8100" w:type="dxa"/>
-          </w:tcPr>
-          <w:p>
-            <w:pPr>
-              <w:ind w:left="360"/>
-              <w:rPr>
-                <w:rFonts w:ascii="Muli" w:hAnsi="Muli"/>
-                <w:sz w:val="28"/>
-                <w:szCs w:val="28"/>
-              </w:rPr>
-            </w:pPr>
-          </w:p>
-          <w:p>
-            <w:pPr>
-              <w:pStyle w:val="ListParagraph"/>
-              <w:numPr>
-                <w:ilvl w:val="0"/>
-                <w:numId w:val="1"/>
-              </w:numPr>
-              <w:spacing w:line="240" w:lineRule="auto"/>
-              <w:rPr>
-                <w:rFonts w:ascii="Muli" w:hAnsi="Muli"/>
-                <w:sz w:val="28"/>
-                <w:szCs w:val="28"/>
-              </w:rPr>
-            </w:pPr>
-            <w:r>
-              <w:rPr>
-                <w:rFonts w:ascii="Muli" w:hAnsi="Muli"/>
-                <w:sz w:val="28"/>
-                <w:szCs w:val="28"/>
-              </w:rPr>
-              <w:t xml:space="preserve">Print the </w:t>
-            </w:r>
-            <w:r>
-              <w:rPr>
-                <w:rFonts w:ascii="Muli" w:hAnsi="Muli"/>
-                <w:sz w:val="28"/>
-                <w:szCs w:val="28"/>
-              </w:rPr>
-              <w:t>form</w:t>
-            </w:r>
-            <w:r>
-              <w:rPr>
-                <w:rFonts w:ascii="Muli" w:hAnsi="Muli"/>
-                <w:sz w:val="28"/>
-                <w:szCs w:val="28"/>
-              </w:rPr>
-              <w:t>.</w:t>
-            </w:r>
-          </w:p>
-        </w:tc>
-      </w:tr>
-      <w:tr>
-        <w:tc>
-          <w:tcPr>
-            <w:tcW w:w="1795" w:type="dxa"/>
-            <w:vAlign w:val="center"/>
-          </w:tcPr>
-          <w:p>
-            <w:pPr>
-              <w:rPr>
-                <w:rFonts w:ascii="Muli" w:hAnsi="Muli"/>
-                <w:sz w:val="28"/>
-                <w:szCs w:val="28"/>
-              </w:rPr>
-            </w:pPr>
-            <w:r>
-              <w:rPr>
-                <w:rFonts w:ascii="Muli" w:hAnsi="Muli"/>
-                <w:noProof/>
-                <w:sz w:val="28"/>
-                <w:szCs w:val="28"/>
-              </w:rPr>
-              <w:drawing>
-                <wp:inline distT="0" distB="0" distL="0" distR="0" wp14:anchorId="775F1CF1" wp14:editId="16E63407">
-                  <wp:extent cx="914400" cy="914400"/>
-                  <wp:effectExtent l="0" t="0" r="0" b="0"/>
-                  <wp:docPr id="3" name="Picture 3"/>
-                  <wp:cNvGraphicFramePr>
-                    <a:graphicFrameLocks xmlns:a="http://schemas.openxmlformats.org/drawingml/2006/main" noChangeAspect="1"/>
-                  </wp:cNvGraphicFramePr>
-                  <a:graphic xmlns:a="http://schemas.openxmlformats.org/drawingml/2006/main">
-                    <a:graphicData uri="http://schemas.openxmlformats.org/drawingml/2006/picture">
-                      <pic:pic xmlns:pic="http://schemas.openxmlformats.org/drawingml/2006/picture">
-                        <pic:nvPicPr>
-                          <pic:cNvPr id="3" name="Picture 3"/>
-                          <pic:cNvPicPr/>
-                        </pic:nvPicPr>
-                        <pic:blipFill>
-                          <a:blip r:embed="rId7">
-                            <a:extLst>
-                              <a:ext uri="{28A0092B-C50C-407E-A947-70E740481C1C}">
-                                <a14:useLocalDpi xmlns:a14="http://schemas.microsoft.com/office/drawing/2010/main" val="0"/>
-                              </a:ext>
-                            </a:extLst>
-                          </a:blip>
-                          <a:stretch>
-                            <a:fillRect/>
-                          </a:stretch>
-                        </pic:blipFill>
-                        <pic:spPr>
-                          <a:xfrm>
-                            <a:off x="0" y="0"/>
-                            <a:ext cx="914400" cy="914400"/>
-                          </a:xfrm>
-                          <a:prstGeom prst="rect">
-                            <a:avLst/>
-                          </a:prstGeom>
-                        </pic:spPr>
-                      </pic:pic>
-                    </a:graphicData>
-                  </a:graphic>
-                </wp:inline>
-              </w:drawing>
-            </w:r>
-          </w:p>
-          <w:p>
-            <w:pPr>
-              <w:rPr>
-                <w:rFonts w:ascii="Muli" w:hAnsi="Muli"/>
-                <w:sz w:val="16"/>
-                <w:szCs w:val="16"/>
-              </w:rPr>
-            </w:pPr>
-            <w:r>
-              <w:rPr>
-                <w:rFonts w:ascii="Muli" w:hAnsi="Muli"/>
-                <w:sz w:val="16"/>
-                <w:szCs w:val="16"/>
-              </w:rPr>
-              <w:t xml:space="preserve"> </w:t>
-            </w:r>
-          </w:p>
-        </w:tc>
-        <w:tc>
-          <w:tcPr>
-            <w:tcW w:w="8100" w:type="dxa"/>
-          </w:tcPr>
-          <w:p>
-            <w:pPr>
-              <w:rPr>
-                <w:rFonts w:ascii="Muli" w:hAnsi="Muli"/>
-                <w:sz w:val="28"/>
-                <w:szCs w:val="28"/>
-              </w:rPr>
-            </w:pPr>
-          </w:p>
-          <w:p>
-            <w:pPr>
-              <w:pStyle w:val="ListParagraph"/>
-              <w:numPr>
-                <w:ilvl w:val="0"/>
-                <w:numId w:val="1"/>
-              </w:numPr>
-              <w:spacing w:line="240" w:lineRule="auto"/>
-              <w:rPr>
-                <w:rFonts w:ascii="Muli" w:hAnsi="Muli"/>
-                <w:sz w:val="28"/>
-                <w:szCs w:val="28"/>
-              </w:rPr>
-            </w:pPr>
-            <w:r>
-              <w:rPr>
-                <w:rFonts w:ascii="Muli" w:hAnsi="Muli"/>
-                <w:sz w:val="28"/>
-                <w:szCs w:val="28"/>
-              </w:rPr>
-              <w:t xml:space="preserve">Sign the </w:t>
-            </w:r>
-            <w:r>
-              <w:rPr>
-                <w:rFonts w:ascii="Muli" w:hAnsi="Muli"/>
-                <w:sz w:val="28"/>
-                <w:szCs w:val="28"/>
-              </w:rPr>
-              <w:t>form.</w:t>
-            </w:r>
-          </w:p>
-        </w:tc>
-      </w:tr>
-      <w:tr>
-        <w:tc>
-          <w:tcPr>
-            <w:tcW w:w="1795" w:type="dxa"/>
-            <w:vAlign w:val="center"/>
-          </w:tcPr>
-          <w:p>
-            <w:pPr>
-              <w:rPr>
-                <w:rFonts w:ascii="Muli" w:hAnsi="Muli"/>
-                <w:sz w:val="28"/>
-                <w:szCs w:val="28"/>
-              </w:rPr>
-            </w:pPr>
-            <w:r>
-              <w:rPr>
-                <w:rFonts w:ascii="Muli" w:hAnsi="Muli"/>
-                <w:noProof/>
-                <w:sz w:val="28"/>
-                <w:szCs w:val="28"/>
-              </w:rPr>
-              <w:drawing>
-                <wp:inline distT="0" distB="0" distL="0" distR="0" wp14:anchorId="1866A85E" wp14:editId="3555DDFD">
-                  <wp:extent cx="914400" cy="914400"/>
-                  <wp:effectExtent l="0" t="0" r="0" b="0"/>
-                  <wp:docPr id="6" name="Picture 6"/>
-                  <wp:cNvGraphicFramePr>
-                    <a:graphicFrameLocks xmlns:a="http://schemas.openxmlformats.org/drawingml/2006/main" noChangeAspect="1"/>
-                  </wp:cNvGraphicFramePr>
-                  <a:graphic xmlns:a="http://schemas.openxmlformats.org/drawingml/2006/main">
-                    <a:graphicData uri="http://schemas.openxmlformats.org/drawingml/2006/picture">
-                      <pic:pic xmlns:pic="http://schemas.openxmlformats.org/drawingml/2006/picture">
-                        <pic:nvPicPr>
-                          <pic:cNvPr id="6" name="Picture 6"/>
                           <pic:cNvPicPr/>
                         </pic:nvPicPr>
                         <pic:blipFill>
@@ -544,6 +284,7 @@
           </w:tcPr>
           <w:p>
             <w:pPr>
+              <w:ind w:left="360"/>
               <w:rPr>
                 <w:rFonts w:ascii="Muli" w:hAnsi="Muli"/>
                 <w:sz w:val="28"/>
@@ -571,7 +312,7 @@
                 <w:sz w:val="28"/>
                 <w:szCs w:val="28"/>
               </w:rPr>
-              <w:t xml:space="preserve">Keep a copy of the </w:t>
+              <w:t xml:space="preserve">Print the </w:t>
             </w:r>
             <w:r>
               <w:rPr>
@@ -587,7 +328,7 @@
                 <w:sz w:val="28"/>
                 <w:szCs w:val="28"/>
               </w:rPr>
-              <w:t xml:space="preserve"> for your records.</w:t>
+              <w:t>.</w:t>
             </w:r>
           </w:p>
         </w:tc>
@@ -610,9 +351,265 @@
               <w:rPr>
                 <w:rFonts w:ascii="Muli" w:hAnsi="Muli"/>
                 <w:noProof/>
+                <w:sz w:val="28"/>
+                <w:szCs w:val="28"/>
               </w:rPr>
               <w:drawing>
-                <wp:inline distT="0" distB="0" distL="0" distR="0" wp14:anchorId="3A320375" wp14:editId="2BBB8376">
+                <wp:inline distT="0" distB="0" distL="0" distR="0" wp14:anchorId="382C2A51" wp14:editId="1160427D">
+                  <wp:extent cx="914400" cy="914400"/>
+                  <wp:effectExtent l="0" t="0" r="0" b="0"/>
+                  <wp:docPr id="3" name="Picture 3"/>
+                  <wp:cNvGraphicFramePr>
+                    <a:graphicFrameLocks xmlns:a="http://schemas.openxmlformats.org/drawingml/2006/main" noChangeAspect="1"/>
+                  </wp:cNvGraphicFramePr>
+                  <a:graphic xmlns:a="http://schemas.openxmlformats.org/drawingml/2006/main">
+                    <a:graphicData uri="http://schemas.openxmlformats.org/drawingml/2006/picture">
+                      <pic:pic xmlns:pic="http://schemas.openxmlformats.org/drawingml/2006/picture">
+                        <pic:nvPicPr>
+                          <pic:cNvPr id="3" name="Picture 3"/>
+                          <pic:cNvPicPr/>
+                        </pic:nvPicPr>
+                        <pic:blipFill>
+                          <a:blip r:embed="rId9">
+                            <a:extLst>
+                              <a:ext uri="{28A0092B-C50C-407E-A947-70E740481C1C}">
+                                <a14:useLocalDpi xmlns:a14="http://schemas.microsoft.com/office/drawing/2010/main" val="0"/>
+                              </a:ext>
+                            </a:extLst>
+                          </a:blip>
+                          <a:stretch>
+                            <a:fillRect/>
+                          </a:stretch>
+                        </pic:blipFill>
+                        <pic:spPr>
+                          <a:xfrm>
+                            <a:off x="0" y="0"/>
+                            <a:ext cx="914400" cy="914400"/>
+                          </a:xfrm>
+                          <a:prstGeom prst="rect">
+                            <a:avLst/>
+                          </a:prstGeom>
+                        </pic:spPr>
+                      </pic:pic>
+                    </a:graphicData>
+                  </a:graphic>
+                </wp:inline>
+              </w:drawing>
+            </w:r>
+          </w:p>
+          <w:p>
+            <w:pPr>
+              <w:rPr>
+                <w:rFonts w:ascii="Muli" w:hAnsi="Muli"/>
+                <w:sz w:val="16"/>
+                <w:szCs w:val="16"/>
+              </w:rPr>
+            </w:pPr>
+            <w:r>
+              <w:rPr>
+                <w:rFonts w:ascii="Muli" w:hAnsi="Muli"/>
+                <w:sz w:val="16"/>
+                <w:szCs w:val="16"/>
+              </w:rPr>
+              <w:t xml:space="preserve"> </w:t>
+            </w:r>
+          </w:p>
+        </w:tc>
+        <w:tc>
+          <w:tcPr>
+            <w:tcW w:w="8100" w:type="dxa"/>
+          </w:tcPr>
+          <w:p>
+            <w:pPr>
+              <w:rPr>
+                <w:rFonts w:ascii="Muli" w:hAnsi="Muli"/>
+                <w:sz w:val="28"/>
+                <w:szCs w:val="28"/>
+              </w:rPr>
+            </w:pPr>
+          </w:p>
+          <w:p>
+            <w:pPr>
+              <w:pStyle w:val="ListParagraph"/>
+              <w:numPr>
+                <w:ilvl w:val="0"/>
+                <w:numId w:val="1"/>
+              </w:numPr>
+              <w:spacing w:line="240" w:lineRule="auto"/>
+              <w:rPr>
+                <w:rFonts w:ascii="Muli" w:hAnsi="Muli"/>
+                <w:sz w:val="28"/>
+                <w:szCs w:val="28"/>
+              </w:rPr>
+            </w:pPr>
+            <w:r>
+              <w:rPr>
+                <w:rFonts w:ascii="Muli" w:hAnsi="Muli"/>
+                <w:sz w:val="28"/>
+                <w:szCs w:val="28"/>
+              </w:rPr>
+              <w:t>Sign the form if you have not already added your e-signature.</w:t>
+            </w:r>
+          </w:p>
+        </w:tc>
+      </w:tr>
+      <w:tr>
+        <w:tc>
+          <w:tcPr>
+            <w:tcW w:w="1795" w:type="dxa"/>
+            <w:vAlign w:val="center"/>
+          </w:tcPr>
+          <w:p>
+            <w:pPr>
+              <w:rPr>
+                <w:rFonts w:ascii="Muli" w:hAnsi="Muli"/>
+                <w:sz w:val="28"/>
+                <w:szCs w:val="28"/>
+              </w:rPr>
+            </w:pPr>
+            <w:r>
+              <w:rPr>
+                <w:rFonts w:ascii="Muli" w:hAnsi="Muli"/>
+                <w:noProof/>
+                <w:sz w:val="28"/>
+                <w:szCs w:val="28"/>
+              </w:rPr>
+              <w:drawing>
+                <wp:inline distT="0" distB="0" distL="0" distR="0" wp14:anchorId="34E37FD1" wp14:editId="16AB3691">
+                  <wp:extent cx="914400" cy="914400"/>
+                  <wp:effectExtent l="0" t="0" r="0" b="0"/>
+                  <wp:docPr id="6" name="Picture 6"/>
+                  <wp:cNvGraphicFramePr>
+                    <a:graphicFrameLocks xmlns:a="http://schemas.openxmlformats.org/drawingml/2006/main" noChangeAspect="1"/>
+                  </wp:cNvGraphicFramePr>
+                  <a:graphic xmlns:a="http://schemas.openxmlformats.org/drawingml/2006/main">
+                    <a:graphicData uri="http://schemas.openxmlformats.org/drawingml/2006/picture">
+                      <pic:pic xmlns:pic="http://schemas.openxmlformats.org/drawingml/2006/picture">
+                        <pic:nvPicPr>
+                          <pic:cNvPr id="6" name="Picture 6"/>
+                          <pic:cNvPicPr/>
+                        </pic:nvPicPr>
+                        <pic:blipFill>
+                          <a:blip r:embed="rId10">
+                            <a:extLst>
+                              <a:ext uri="{28A0092B-C50C-407E-A947-70E740481C1C}">
+                                <a14:useLocalDpi xmlns:a14="http://schemas.microsoft.com/office/drawing/2010/main" val="0"/>
+                              </a:ext>
+                            </a:extLst>
+                          </a:blip>
+                          <a:stretch>
+                            <a:fillRect/>
+                          </a:stretch>
+                        </pic:blipFill>
+                        <pic:spPr>
+                          <a:xfrm>
+                            <a:off x="0" y="0"/>
+                            <a:ext cx="914400" cy="914400"/>
+                          </a:xfrm>
+                          <a:prstGeom prst="rect">
+                            <a:avLst/>
+                          </a:prstGeom>
+                        </pic:spPr>
+                      </pic:pic>
+                    </a:graphicData>
+                  </a:graphic>
+                </wp:inline>
+              </w:drawing>
+            </w:r>
+          </w:p>
+          <w:p>
+            <w:pPr>
+              <w:rPr>
+                <w:rFonts w:ascii="Muli" w:hAnsi="Muli"/>
+                <w:sz w:val="16"/>
+                <w:szCs w:val="16"/>
+              </w:rPr>
+            </w:pPr>
+            <w:r>
+              <w:rPr>
+                <w:rFonts w:ascii="Muli" w:hAnsi="Muli"/>
+                <w:sz w:val="16"/>
+                <w:szCs w:val="16"/>
+              </w:rPr>
+              <w:t xml:space="preserve"> </w:t>
+            </w:r>
+          </w:p>
+        </w:tc>
+        <w:tc>
+          <w:tcPr>
+            <w:tcW w:w="8100" w:type="dxa"/>
+          </w:tcPr>
+          <w:p>
+            <w:pPr>
+              <w:rPr>
+                <w:rFonts w:ascii="Muli" w:hAnsi="Muli"/>
+                <w:sz w:val="28"/>
+                <w:szCs w:val="28"/>
+              </w:rPr>
+            </w:pPr>
+          </w:p>
+          <w:p>
+            <w:pPr>
+              <w:pStyle w:val="ListParagraph"/>
+              <w:numPr>
+                <w:ilvl w:val="0"/>
+                <w:numId w:val="1"/>
+              </w:numPr>
+              <w:spacing w:line="240" w:lineRule="auto"/>
+              <w:rPr>
+                <w:rFonts w:ascii="Muli" w:hAnsi="Muli"/>
+                <w:sz w:val="28"/>
+                <w:szCs w:val="28"/>
+              </w:rPr>
+            </w:pPr>
+            <w:r>
+              <w:rPr>
+                <w:rFonts w:ascii="Muli" w:hAnsi="Muli"/>
+                <w:sz w:val="28"/>
+                <w:szCs w:val="28"/>
+              </w:rPr>
+              <w:t xml:space="preserve">Keep a copy of the </w:t>
+            </w:r>
+            <w:r>
+              <w:rPr>
+                <w:rFonts w:ascii="Muli" w:hAnsi="Muli"/>
+                <w:sz w:val="28"/>
+                <w:szCs w:val="28"/>
+              </w:rPr>
+              <w:t>form</w:t>
+            </w:r>
+            <w:r>
+              <w:rPr>
+                <w:rFonts w:ascii="Muli" w:hAnsi="Muli"/>
+                <w:sz w:val="28"/>
+                <w:szCs w:val="28"/>
+              </w:rPr>
+              <w:t xml:space="preserve"> for your records.</w:t>
+            </w:r>
+          </w:p>
+        </w:tc>
+      </w:tr>
+      <w:tr>
+        <w:tc>
+          <w:tcPr>
+            <w:tcW w:w="1795" w:type="dxa"/>
+            <w:vAlign w:val="center"/>
+          </w:tcPr>
+          <w:p>
+            <w:pPr>
+              <w:rPr>
+                <w:rFonts w:ascii="Muli" w:hAnsi="Muli"/>
+                <w:sz w:val="28"/>
+                <w:szCs w:val="28"/>
+              </w:rPr>
+            </w:pPr>
+            <w:r>
+              <w:rPr>
+                <w:rFonts w:ascii="Muli" w:hAnsi="Muli"/>
+                <w:noProof/>
+              </w:rPr>
+              <w:drawing>
+                <wp:inline distT="0" distB="0" distL="0" distR="0" wp14:anchorId="415910A6" wp14:editId="10E07E15">
                   <wp:extent cx="948629" cy="906334"/>
                   <wp:effectExtent l="0" t="0" r="4445" b="8255"/>
                   <wp:docPr id="7" name="Picture 7"/>
@@ -629,7 +626,7 @@
                           </pic:cNvPicPr>
                         </pic:nvPicPr>
                         <pic:blipFill>
-                          <a:blip r:embed="rId9">
+                          <a:blip r:embed="rId11">
                             <a:extLst>
                               <a:ext uri="{28A0092B-C50C-407E-A947-70E740481C1C}">
                                 <a14:useLocalDpi xmlns:a14="http://schemas.microsoft.com/office/drawing/2010/main" val="0"/>
@@ -745,6 +742,48 @@
               </w:rPr>
               <w:t xml:space="preserve"> clerk.</w:t>
             </w:r>
+            <w:r>
+              <w:rPr>
+                <w:rFonts w:ascii="Muli" w:hAnsi="Muli"/>
+                <w:sz w:val="28"/>
+                <w:szCs w:val="28"/>
+              </w:rPr>
+              <w:t xml:space="preserve"> </w:t>
+            </w:r>
+            <w:r>
+              <w:rPr>
+                <w:rFonts w:ascii="Muli" w:hAnsi="Muli"/>
+                <w:b/>
+                <w:bCs/>
+                <w:sz w:val="28"/>
+                <w:szCs w:val="28"/>
+              </w:rPr>
+              <w:t>Note:</w:t>
+            </w:r>
+            <w:r>
+              <w:rPr>
+                <w:rFonts w:ascii="Muli" w:hAnsi="Muli"/>
+                <w:sz w:val="28"/>
+                <w:szCs w:val="28"/>
+              </w:rPr>
+              <w:t xml:space="preserve"> </w:t>
+            </w:r>
+            <w:r>
+              <w:rPr>
+                <w:rFonts w:ascii="Muli" w:hAnsi="Muli"/>
+                <w:sz w:val="28"/>
+                <w:szCs w:val="28"/>
+              </w:rPr>
+              <w:t>Be sure to follow the</w:t>
+            </w:r>
+            <w:r>
+              <w:rPr>
+                <w:rFonts w:ascii="Muli" w:hAnsi="Muli"/>
+                <w:sz w:val="28"/>
+                <w:szCs w:val="28"/>
+              </w:rPr>
+              <w:t xml:space="preserve"> filing requirements on the top of page 2 of the certification form.</w:t>
+            </w:r>
           </w:p>
         </w:tc>
       </w:tr>
@@ -850,8 +889,6 @@
         </w:rPr>
         <w:t xml:space="preserve"> Court</w:t>
       </w:r>
-      <w:bookmarkStart w:id="0" w:name="_GoBack"/>
-      <w:bookmarkEnd w:id="0"/>
       <w:r>
         <w:rPr>
           <w:rFonts w:ascii="Muli" w:hAnsi="Muli"/>
@@ -865,6 +902,7 @@
     </w:p>
     <w:p/>
     <w:sectPr>
+      <w:footerReference w:type="default" r:id="rId12"/>
       <w:pgSz w:w="12240" w:h="15840"/>
       <w:pgMar w:top="1440" w:right="1440" w:bottom="1440" w:left="1440" w:header="720" w:footer="720" w:gutter="0"/>
       <w:cols w:space="720"/>
@@ -874,8 +912,87 @@
 </w:document>
 </file>
 
+<file path=word/endnotes.xml><?xml version="1.0" encoding="utf-8"?>
+<w:endnotes xmlns:wpc="http://schemas.microsoft.com/office/word/2010/wordprocessingCanvas" xmlns:cx="http://schemas.microsoft.com/office/drawing/2014/chartex" xmlns:cx1="http://schemas.microsoft.com/office/drawing/2015/9/8/chartex" xmlns:cx2="http://schemas.microsoft.com/office/drawing/2015/10/21/chartex" xmlns:cx3="http://schemas.microsoft.com/office/drawing/2016/5/9/chartex" xmlns:cx4="http://schemas.microsoft.com/office/drawing/2016/5/10/chartex" xmlns:cx5="http://schemas.microsoft.com/office/drawing/2016/5/11/chartex" xmlns:cx6="http://schemas.microsoft.com/office/drawing/2016/5/12/chartex" xmlns:cx7="http://schemas.microsoft.com/office/drawing/2016/5/13/chartex" xmlns:cx8="http://schemas.microsoft.com/office/drawing/2016/5/14/chartex" xmlns:mc="http://schemas.openxmlformats.org/markup-compatibility/2006" xmlns:aink="http://schemas.microsoft.com/office/drawing/2016/ink" xmlns:am3d="http://schemas.microsoft.com/office/drawing/2017/model3d" xmlns:o="urn:schemas-microsoft-com:office:office" xmlns:oel="http://schemas.microsoft.com/office/2019/extlst" xmlns:r="http://schemas.openxmlformats.org/officeDocument/2006/relationships" xmlns:m="http://schemas.openxmlformats.org/officeDocument/2006/math" xmlns:v="urn:schemas-microsoft-com:vml" xmlns:wp14="http://schemas.microsoft.com/office/word/2010/wordprocessingDrawing" xmlns:wp="http://schemas.openxmlformats.org/drawingml/2006/wordprocessingDrawing" xmlns:w10="urn:schemas-microsoft-com:office:word" xmlns:w="http://schemas.openxmlformats.org/wordprocessingml/2006/main" xmlns:w14="http://schemas.microsoft.com/office/word/2010/wordml" xmlns:w15="http://schemas.microsoft.com/office/word/2012/wordml" xmlns:w16cex="http://schemas.microsoft.com/office/word/2018/wordml/cex" xmlns:w16cid="http://schemas.microsoft.com/office/word/2016/wordml/cid" xmlns:w16="http://schemas.microsoft.com/office/word/2018/wordml" xmlns:w16du="http://schemas.microsoft.com/office/word/2023/wordml/word16du" xmlns:w16sdtdh="http://schemas.microsoft.com/office/word/2020/wordml/sdtdatahash" xmlns:w16sdtfl="http://schemas.microsoft.com/office/word/2024/wordml/sdtformatlock" xmlns:w16se="http://schemas.microsoft.com/office/word/2015/wordml/symex" xmlns:wpg="http://schemas.microsoft.com/office/word/2010/wordprocessingGroup" xmlns:wpi="http://schemas.microsoft.com/office/word/2010/wordprocessingInk" xmlns:wne="http://schemas.microsoft.com/office/word/2006/wordml" xmlns:wps="http://schemas.microsoft.com/office/word/2010/wordprocessingShape" mc:Ignorable="w14 w15 w16se w16cid w16 w16cex w16sdtdh w16sdtfl w16du wp14">
+  <w:endnote w:type="separator" w:id="-1">
+    <w:p>
+      <w:pPr>
+        <w:spacing w:after="0" w:line="240" w:lineRule="auto"/>
+      </w:pPr>
+      <w:r>
+        <w:separator/>
+      </w:r>
+    </w:p>
+  </w:endnote>
+  <w:endnote w:type="continuationSeparator" w:id="0">
+    <w:p>
+      <w:pPr>
+        <w:spacing w:after="0" w:line="240" w:lineRule="auto"/>
+      </w:pPr>
+      <w:r>
+        <w:continuationSeparator/>
+      </w:r>
+    </w:p>
+  </w:endnote>
+</w:endnotes>
+</file>
+
+<file path=word/footer1.xml><?xml version="1.0" encoding="utf-8"?>
+<w:ftr xmlns:wpc="http://schemas.microsoft.com/office/word/2010/wordprocessingCanvas" xmlns:cx="http://schemas.microsoft.com/office/drawing/2014/chartex" xmlns:cx1="http://schemas.microsoft.com/office/drawing/2015/9/8/chartex" xmlns:cx2="http://schemas.microsoft.com/office/drawing/2015/10/21/chartex" xmlns:cx3="http://schemas.microsoft.com/office/drawing/2016/5/9/chartex" xmlns:cx4="http://schemas.microsoft.com/office/drawing/2016/5/10/chartex" xmlns:cx5="http://schemas.microsoft.com/office/drawing/2016/5/11/chartex" xmlns:cx6="http://schemas.microsoft.com/office/drawing/2016/5/12/chartex" xmlns:cx7="http://schemas.microsoft.com/office/drawing/2016/5/13/chartex" xmlns:cx8="http://schemas.microsoft.com/office/drawing/2016/5/14/chartex" xmlns:mc="http://schemas.openxmlformats.org/markup-compatibility/2006" xmlns:aink="http://schemas.microsoft.com/office/drawing/2016/ink" xmlns:am3d="http://schemas.microsoft.com/office/drawing/2017/model3d" xmlns:o="urn:schemas-microsoft-com:office:office" xmlns:oel="http://schemas.microsoft.com/office/2019/extlst" xmlns:r="http://schemas.openxmlformats.org/officeDocument/2006/relationships" xmlns:m="http://schemas.openxmlformats.org/officeDocument/2006/math" xmlns:v="urn:schemas-microsoft-com:vml" xmlns:wp14="http://schemas.microsoft.com/office/word/2010/wordprocessingDrawing" xmlns:wp="http://schemas.openxmlformats.org/drawingml/2006/wordprocessingDrawing" xmlns:w10="urn:schemas-microsoft-com:office:word" xmlns:w="http://schemas.openxmlformats.org/wordprocessingml/2006/main" xmlns:w14="http://schemas.microsoft.com/office/word/2010/wordml" xmlns:w15="http://schemas.microsoft.com/office/word/2012/wordml" xmlns:w16cex="http://schemas.microsoft.com/office/word/2018/wordml/cex" xmlns:w16cid="http://schemas.microsoft.com/office/word/2016/wordml/cid" xmlns:w16="http://schemas.microsoft.com/office/word/2018/wordml" xmlns:w16du="http://schemas.microsoft.com/office/word/2023/wordml/word16du" xmlns:w16sdtdh="http://schemas.microsoft.com/office/word/2020/wordml/sdtdatahash" xmlns:w16sdtfl="http://schemas.microsoft.com/office/word/2024/wordml/sdtformatlock" xmlns:w16se="http://schemas.microsoft.com/office/word/2015/wordml/symex" xmlns:wpg="http://schemas.microsoft.com/office/word/2010/wordprocessingGroup" xmlns:wpi="http://schemas.microsoft.com/office/word/2010/wordprocessingInk" xmlns:wne="http://schemas.microsoft.com/office/word/2006/wordml" xmlns:wps="http://schemas.microsoft.com/office/word/2010/wordprocessingShape" mc:Ignorable="w14 w15 w16se w16cid w16 w16cex w16sdtdh w16sdtfl w16du wp14">
+  <w:p>
+    <w:pPr>
+      <w:pStyle w:val="Footer"/>
+      <w:jc w:val="center"/>
+      <w:rPr>
+        <w:rFonts w:ascii="Muli" w:hAnsi="Muli"/>
+      </w:rPr>
+    </w:pPr>
+    <w:r>
+      <w:rPr>
+        <w:rFonts w:ascii="Muli" w:hAnsi="Muli"/>
+      </w:rPr>
+      <w:t xml:space="preserve">Illinois Legal Aid Online - </w:t>
+    </w:r>
+    <w:hyperlink r:id="rId1" w:history="1">
+      <w:r>
+        <w:rPr>
+          <w:rStyle w:val="Hyperlink"/>
+          <w:rFonts w:ascii="Muli" w:hAnsi="Muli"/>
+        </w:rPr>
+        <w:t>www.illinoislegalaid.org</w:t>
+      </w:r>
+    </w:hyperlink>
+  </w:p>
+</w:ftr>
+</file>
+
+<file path=word/footnotes.xml><?xml version="1.0" encoding="utf-8"?>
+<w:footnotes xmlns:wpc="http://schemas.microsoft.com/office/word/2010/wordprocessingCanvas" xmlns:cx="http://schemas.microsoft.com/office/drawing/2014/chartex" xmlns:cx1="http://schemas.microsoft.com/office/drawing/2015/9/8/chartex" xmlns:cx2="http://schemas.microsoft.com/office/drawing/2015/10/21/chartex" xmlns:cx3="http://schemas.microsoft.com/office/drawing/2016/5/9/chartex" xmlns:cx4="http://schemas.microsoft.com/office/drawing/2016/5/10/chartex" xmlns:cx5="http://schemas.microsoft.com/office/drawing/2016/5/11/chartex" xmlns:cx6="http://schemas.microsoft.com/office/drawing/2016/5/12/chartex" xmlns:cx7="http://schemas.microsoft.com/office/drawing/2016/5/13/chartex" xmlns:cx8="http://schemas.microsoft.com/office/drawing/2016/5/14/chartex" xmlns:mc="http://schemas.openxmlformats.org/markup-compatibility/2006" xmlns:aink="http://schemas.microsoft.com/office/drawing/2016/ink" xmlns:am3d="http://schemas.microsoft.com/office/drawing/2017/model3d" xmlns:o="urn:schemas-microsoft-com:office:office" xmlns:oel="http://schemas.microsoft.com/office/2019/extlst" xmlns:r="http://schemas.openxmlformats.org/officeDocument/2006/relationships" xmlns:m="http://schemas.openxmlformats.org/officeDocument/2006/math" xmlns:v="urn:schemas-microsoft-com:vml" xmlns:wp14="http://schemas.microsoft.com/office/word/2010/wordprocessingDrawing" xmlns:wp="http://schemas.openxmlformats.org/drawingml/2006/wordprocessingDrawing" xmlns:w10="urn:schemas-microsoft-com:office:word" xmlns:w="http://schemas.openxmlformats.org/wordprocessingml/2006/main" xmlns:w14="http://schemas.microsoft.com/office/word/2010/wordml" xmlns:w15="http://schemas.microsoft.com/office/word/2012/wordml" xmlns:w16cex="http://schemas.microsoft.com/office/word/2018/wordml/cex" xmlns:w16cid="http://schemas.microsoft.com/office/word/2016/wordml/cid" xmlns:w16="http://schemas.microsoft.com/office/word/2018/wordml" xmlns:w16du="http://schemas.microsoft.com/office/word/2023/wordml/word16du" xmlns:w16sdtdh="http://schemas.microsoft.com/office/word/2020/wordml/sdtdatahash" xmlns:w16sdtfl="http://schemas.microsoft.com/office/word/2024/wordml/sdtformatlock" xmlns:w16se="http://schemas.microsoft.com/office/word/2015/wordml/symex" xmlns:wpg="http://schemas.microsoft.com/office/word/2010/wordprocessingGroup" xmlns:wpi="http://schemas.microsoft.com/office/word/2010/wordprocessingInk" xmlns:wne="http://schemas.microsoft.com/office/word/2006/wordml" xmlns:wps="http://schemas.microsoft.com/office/word/2010/wordprocessingShape" mc:Ignorable="w14 w15 w16se w16cid w16 w16cex w16sdtdh w16sdtfl w16du wp14">
+  <w:footnote w:type="separator" w:id="-1">
+    <w:p>
+      <w:pPr>
+        <w:spacing w:after="0" w:line="240" w:lineRule="auto"/>
+      </w:pPr>
+      <w:r>
+        <w:separator/>
+      </w:r>
+    </w:p>
+  </w:footnote>
+  <w:footnote w:type="continuationSeparator" w:id="0">
+    <w:p>
+      <w:pPr>
+        <w:spacing w:after="0" w:line="240" w:lineRule="auto"/>
+      </w:pPr>
+      <w:r>
+        <w:continuationSeparator/>
+      </w:r>
+    </w:p>
+  </w:footnote>
+</w:footnotes>
+</file>
+
 <file path=word/numbering.xml><?xml version="1.0" encoding="utf-8"?>
-<w:numbering xmlns:wpc="http://schemas.microsoft.com/office/word/2010/wordprocessingCanvas" xmlns:cx="http://schemas.microsoft.com/office/drawing/2014/chartex" xmlns:mc="http://schemas.openxmlformats.org/markup-compatibility/2006" xmlns:o="urn:schemas-microsoft-com:office:office" xmlns:r="http://schemas.openxmlformats.org/officeDocument/2006/relationships" xmlns:m="http://schemas.openxmlformats.org/officeDocument/2006/math" xmlns:v="urn:schemas-microsoft-com:vml" xmlns:wp14="http://schemas.microsoft.com/office/word/2010/wordprocessingDrawing" xmlns:wp="http://schemas.openxmlformats.org/drawingml/2006/wordprocessingDrawing" xmlns:w10="urn:schemas-microsoft-com:office:word" xmlns:w="http://schemas.openxmlformats.org/wordprocessingml/2006/main" xmlns:w14="http://schemas.microsoft.com/office/word/2010/wordml" xmlns:w15="http://schemas.microsoft.com/office/word/2012/wordml" xmlns:w16se="http://schemas.microsoft.com/office/word/2015/wordml/symex" xmlns:wpg="http://schemas.microsoft.com/office/word/2010/wordprocessingGroup" xmlns:wpi="http://schemas.microsoft.com/office/word/2010/wordprocessingInk" xmlns:wne="http://schemas.microsoft.com/office/word/2006/wordml" xmlns:wps="http://schemas.microsoft.com/office/word/2010/wordprocessingShape" mc:Ignorable="w14 w15 w16se wp14">
+<w:numbering xmlns:wpc="http://schemas.microsoft.com/office/word/2010/wordprocessingCanvas" xmlns:cx="http://schemas.microsoft.com/office/drawing/2014/chartex" xmlns:cx1="http://schemas.microsoft.com/office/drawing/2015/9/8/chartex" xmlns:cx2="http://schemas.microsoft.com/office/drawing/2015/10/21/chartex" xmlns:cx3="http://schemas.microsoft.com/office/drawing/2016/5/9/chartex" xmlns:cx4="http://schemas.microsoft.com/office/drawing/2016/5/10/chartex" xmlns:cx5="http://schemas.microsoft.com/office/drawing/2016/5/11/chartex" xmlns:cx6="http://schemas.microsoft.com/office/drawing/2016/5/12/chartex" xmlns:cx7="http://schemas.microsoft.com/office/drawing/2016/5/13/chartex" xmlns:cx8="http://schemas.microsoft.com/office/drawing/2016/5/14/chartex" xmlns:mc="http://schemas.openxmlformats.org/markup-compatibility/2006" xmlns:aink="http://schemas.microsoft.com/office/drawing/2016/ink" xmlns:am3d="http://schemas.microsoft.com/office/drawing/2017/model3d" xmlns:o="urn:schemas-microsoft-com:office:office" xmlns:oel="http://schemas.microsoft.com/office/2019/extlst" xmlns:r="http://schemas.openxmlformats.org/officeDocument/2006/relationships" xmlns:m="http://schemas.openxmlformats.org/officeDocument/2006/math" xmlns:v="urn:schemas-microsoft-com:vml" xmlns:wp14="http://schemas.microsoft.com/office/word/2010/wordprocessingDrawing" xmlns:wp="http://schemas.openxmlformats.org/drawingml/2006/wordprocessingDrawing" xmlns:w10="urn:schemas-microsoft-com:office:word" xmlns:w="http://schemas.openxmlformats.org/wordprocessingml/2006/main" xmlns:w14="http://schemas.microsoft.com/office/word/2010/wordml" xmlns:w15="http://schemas.microsoft.com/office/word/2012/wordml" xmlns:w16cex="http://schemas.microsoft.com/office/word/2018/wordml/cex" xmlns:w16cid="http://schemas.microsoft.com/office/word/2016/wordml/cid" xmlns:w16="http://schemas.microsoft.com/office/word/2018/wordml" xmlns:w16du="http://schemas.microsoft.com/office/word/2023/wordml/word16du" xmlns:w16sdtdh="http://schemas.microsoft.com/office/word/2020/wordml/sdtdatahash" xmlns:w16sdtfl="http://schemas.microsoft.com/office/word/2024/wordml/sdtformatlock" xmlns:w16se="http://schemas.microsoft.com/office/word/2015/wordml/symex" xmlns:wpg="http://schemas.microsoft.com/office/word/2010/wordprocessingGroup" xmlns:wpi="http://schemas.microsoft.com/office/word/2010/wordprocessingInk" xmlns:wne="http://schemas.microsoft.com/office/word/2006/wordml" xmlns:wps="http://schemas.microsoft.com/office/word/2010/wordprocessingShape" mc:Ignorable="w14 w15 w16se w16cid w16 w16cex w16sdtdh w16sdtfl w16du wp14">
   <w:abstractNum w:abstractNumId="0" w15:restartNumberingAfterBreak="0">
     <w:nsid w:val="6D8C54C7"/>
     <w:multiLevelType w:val="hybridMultilevel"/>
@@ -965,14 +1082,14 @@
       </w:pPr>
     </w:lvl>
   </w:abstractNum>
-  <w:num w:numId="1">
+  <w:num w:numId="1" w16cid:durableId="1836189534">
     <w:abstractNumId w:val="0"/>
   </w:num>
 </w:numbering>
 </file>
 
 <file path=word/styles.xml><?xml version="1.0" encoding="utf-8"?>
-<w:styles xmlns:mc="http://schemas.openxmlformats.org/markup-compatibility/2006" xmlns:r="http://schemas.openxmlformats.org/officeDocument/2006/relationships" xmlns:w="http://schemas.openxmlformats.org/wordprocessingml/2006/main" xmlns:w14="http://schemas.microsoft.com/office/word/2010/wordml" xmlns:w15="http://schemas.microsoft.com/office/word/2012/wordml" xmlns:w16se="http://schemas.microsoft.com/office/word/2015/wordml/symex" mc:Ignorable="w14 w15 w16se">
+<w:styles xmlns:mc="http://schemas.openxmlformats.org/markup-compatibility/2006" xmlns:r="http://schemas.openxmlformats.org/officeDocument/2006/relationships" xmlns:w="http://schemas.openxmlformats.org/wordprocessingml/2006/main" xmlns:w14="http://schemas.microsoft.com/office/word/2010/wordml" xmlns:w15="http://schemas.microsoft.com/office/word/2012/wordml" xmlns:w16cex="http://schemas.microsoft.com/office/word/2018/wordml/cex" xmlns:w16cid="http://schemas.microsoft.com/office/word/2016/wordml/cid" xmlns:w16="http://schemas.microsoft.com/office/word/2018/wordml" xmlns:w16du="http://schemas.microsoft.com/office/word/2023/wordml/word16du" xmlns:w16sdtdh="http://schemas.microsoft.com/office/word/2020/wordml/sdtdatahash" xmlns:w16sdtfl="http://schemas.microsoft.com/office/word/2024/wordml/sdtformatlock" xmlns:w16se="http://schemas.microsoft.com/office/word/2015/wordml/symex" mc:Ignorable="w14 w15 w16se w16cid w16 w16cex w16sdtdh w16sdtfl w16du">
   <w:docDefaults>
     <w:rPrDefault>
       <w:rPr>
@@ -988,7 +1105,7 @@
       </w:pPr>
     </w:pPrDefault>
   </w:docDefaults>
-  <w:latentStyles w:defLockedState="0" w:defUIPriority="99" w:defSemiHidden="0" w:defUnhideWhenUsed="0" w:defQFormat="0" w:count="371">
+  <w:latentStyles w:defLockedState="0" w:defUIPriority="99" w:defSemiHidden="0" w:defUnhideWhenUsed="0" w:defQFormat="0" w:count="376">
     <w:lsdException w:name="Normal" w:uiPriority="0" w:qFormat="1"/>
     <w:lsdException w:name="heading 1" w:uiPriority="9" w:qFormat="1"/>
     <w:lsdException w:name="heading 2" w:semiHidden="1" w:uiPriority="9" w:unhideWhenUsed="1" w:qFormat="1"/>
@@ -1360,6 +1477,11 @@
     <w:lsdException w:name="List Table 5 Dark Accent 6" w:uiPriority="50"/>
     <w:lsdException w:name="List Table 6 Colorful Accent 6" w:uiPriority="51"/>
     <w:lsdException w:name="List Table 7 Colorful Accent 6" w:uiPriority="52"/>
+    <w:lsdException w:name="Mention" w:semiHidden="1" w:unhideWhenUsed="1"/>
+    <w:lsdException w:name="Smart Hyperlink" w:semiHidden="1" w:unhideWhenUsed="1"/>
+    <w:lsdException w:name="Hashtag" w:semiHidden="1" w:unhideWhenUsed="1"/>
+    <w:lsdException w:name="Unresolved Mention" w:semiHidden="1" w:unhideWhenUsed="1"/>
+    <w:lsdException w:name="Smart Link" w:semiHidden="1" w:unhideWhenUsed="1"/>
   </w:latentStyles>
   <w:style w:type="paragraph" w:default="1" w:styleId="Normal">
     <w:name w:val="Normal"/>
@@ -1430,6 +1552,61 @@
     <w:rPr>
       <w:rFonts w:ascii="Arial" w:eastAsia="Arial" w:hAnsi="Arial" w:cs="Arial"/>
       <w:lang w:val="en"/>
+    </w:rPr>
+  </w:style>
+  <w:style w:type="paragraph" w:styleId="Header">
+    <w:name w:val="header"/>
+    <w:basedOn w:val="Normal"/>
+    <w:link w:val="HeaderChar"/>
+    <w:uiPriority w:val="99"/>
+    <w:unhideWhenUsed/>
+    <w:rsid w:val="00521A15"/>
+    <w:pPr>
+      <w:tabs>
+        <w:tab w:val="center" w:pos="4680"/>
+        <w:tab w:val="right" w:pos="9360"/>
+      </w:tabs>
+      <w:spacing w:after="0" w:line="240" w:lineRule="auto"/>
+    </w:pPr>
+  </w:style>
+  <w:style w:type="character" w:customStyle="1" w:styleId="HeaderChar">
+    <w:name w:val="Header Char"/>
+    <w:basedOn w:val="DefaultParagraphFont"/>
+    <w:link w:val="Header"/>
+    <w:uiPriority w:val="99"/>
+    <w:rsid w:val="00521A15"/>
+  </w:style>
+  <w:style w:type="paragraph" w:styleId="Footer">
+    <w:name w:val="footer"/>
+    <w:basedOn w:val="Normal"/>
+    <w:link w:val="FooterChar"/>
+    <w:uiPriority w:val="99"/>
+    <w:unhideWhenUsed/>
+    <w:rsid w:val="00521A15"/>
+    <w:pPr>
+      <w:tabs>
+        <w:tab w:val="center" w:pos="4680"/>
+        <w:tab w:val="right" w:pos="9360"/>
+      </w:tabs>
+      <w:spacing w:after="0" w:line="240" w:lineRule="auto"/>
+    </w:pPr>
+  </w:style>
+  <w:style w:type="character" w:customStyle="1" w:styleId="FooterChar">
+    <w:name w:val="Footer Char"/>
+    <w:basedOn w:val="DefaultParagraphFont"/>
+    <w:link w:val="Footer"/>
+    <w:uiPriority w:val="99"/>
+    <w:rsid w:val="00521A15"/>
+  </w:style>
+  <w:style w:type="character" w:styleId="Hyperlink">
+    <w:name w:val="Hyperlink"/>
+    <w:basedOn w:val="DefaultParagraphFont"/>
+    <w:uiPriority w:val="99"/>
+    <w:unhideWhenUsed/>
+    <w:rsid w:val="00521A15"/>
+    <w:rPr>
+      <w:color w:val="0000FF"/>
+      <w:u w:val="single"/>
     </w:rPr>
   </w:style>
 </w:styles>

</xml_diff>